<commit_message>
3040 Ass3 Social Engineering Attack DONEEEEE
</commit_message>
<xml_diff>
--- a/Fall 2025/CYBR3040 Human Security/Assignments/Assignment 3 - Social Engineering Attack/CYBR3040_Assignment 3 Social Engineering Attack - Arr Domingo.docx
+++ b/Fall 2025/CYBR3040 Human Security/Assignments/Assignment 3 - Social Engineering Attack/CYBR3040_Assignment 3 Social Engineering Attack - Arr Domingo.docx
@@ -994,8 +994,28 @@
             <w:tcW w:w="3512" w:type="dxa"/>
           </w:tcPr>
           <w:p>
-            <w:r>
-              <w:t>An attacker profiled a user on social media, crafted a phishing email and a custom payload. The phishing email contains a payload which was executed by the user. The attack was able to gain access to internal active directory using pass-the-hash attack, golden ticket attack, or a KDC attack.</w:t>
+            <w:pPr>
+              <w:rPr>
+                <w:highlight w:val="yellow"/>
+              </w:rPr>
+            </w:pPr>
+            <w:r>
+              <w:rPr>
+                <w:highlight w:val="yellow"/>
+              </w:rPr>
+              <w:t xml:space="preserve">An attacker profiled a user on social media, crafted a phishing email and a custom payload. The phishing email contains a payload which was executed by the user. The attack was able to gain access to internal active directory using pass-the-hash attack, </w:t>
+            </w:r>
+            <w:r>
+              <w:rPr>
+                <w:highlight w:val="yellow"/>
+              </w:rPr>
+              <w:t xml:space="preserve">or </w:t>
+            </w:r>
+            <w:r>
+              <w:rPr>
+                <w:highlight w:val="yellow"/>
+              </w:rPr>
+              <w:t>golden ticket attack, or a KDC attack.</w:t>
             </w:r>
           </w:p>
         </w:tc>
@@ -1004,7 +1024,15 @@
             <w:tcW w:w="1217" w:type="dxa"/>
           </w:tcPr>
           <w:p>
-            <w:r>
+            <w:pPr>
+              <w:rPr>
+                <w:highlight w:val="yellow"/>
+              </w:rPr>
+            </w:pPr>
+            <w:r>
+              <w:rPr>
+                <w:highlight w:val="yellow"/>
+              </w:rPr>
               <w:t>Moderate</w:t>
             </w:r>
           </w:p>
@@ -1014,7 +1042,15 @@
             <w:tcW w:w="898" w:type="dxa"/>
           </w:tcPr>
           <w:p>
-            <w:r>
+            <w:pPr>
+              <w:rPr>
+                <w:highlight w:val="yellow"/>
+              </w:rPr>
+            </w:pPr>
+            <w:r>
+              <w:rPr>
+                <w:highlight w:val="yellow"/>
+              </w:rPr>
               <w:t>Major</w:t>
             </w:r>
           </w:p>
@@ -1024,7 +1060,15 @@
             <w:tcW w:w="1244" w:type="dxa"/>
           </w:tcPr>
           <w:p>
-            <w:r>
+            <w:pPr>
+              <w:rPr>
+                <w:highlight w:val="yellow"/>
+              </w:rPr>
+            </w:pPr>
+            <w:r>
+              <w:rPr>
+                <w:highlight w:val="yellow"/>
+              </w:rPr>
               <w:t>Medium</w:t>
             </w:r>
           </w:p>
@@ -1040,9 +1084,21 @@
                 <w:ilvl w:val="0"/>
                 <w:numId w:val="8"/>
               </w:numPr>
+              <w:rPr>
+                <w:highlight w:val="yellow"/>
+              </w:rPr>
             </w:pPr>
             <w:r>
+              <w:rPr>
+                <w:highlight w:val="yellow"/>
+              </w:rPr>
               <w:t>Security awareness training</w:t>
+            </w:r>
+            <w:r>
+              <w:rPr>
+                <w:highlight w:val="yellow"/>
+              </w:rPr>
+              <w:t>.</w:t>
             </w:r>
           </w:p>
           <w:p>
@@ -1052,9 +1108,21 @@
                 <w:ilvl w:val="0"/>
                 <w:numId w:val="8"/>
               </w:numPr>
+              <w:rPr>
+                <w:highlight w:val="yellow"/>
+              </w:rPr>
             </w:pPr>
             <w:r>
+              <w:rPr>
+                <w:highlight w:val="yellow"/>
+              </w:rPr>
               <w:t>Restrict user privileges on their workstation</w:t>
+            </w:r>
+            <w:r>
+              <w:rPr>
+                <w:highlight w:val="yellow"/>
+              </w:rPr>
+              <w:t>.</w:t>
             </w:r>
           </w:p>
           <w:p>
@@ -1064,9 +1132,21 @@
                 <w:ilvl w:val="0"/>
                 <w:numId w:val="8"/>
               </w:numPr>
+              <w:rPr>
+                <w:highlight w:val="yellow"/>
+              </w:rPr>
             </w:pPr>
             <w:r>
+              <w:rPr>
+                <w:highlight w:val="yellow"/>
+              </w:rPr>
               <w:t>Set group policy for account lockout</w:t>
+            </w:r>
+            <w:r>
+              <w:rPr>
+                <w:highlight w:val="yellow"/>
+              </w:rPr>
+              <w:t>.</w:t>
             </w:r>
           </w:p>
           <w:p>
@@ -1076,9 +1156,21 @@
                 <w:ilvl w:val="0"/>
                 <w:numId w:val="8"/>
               </w:numPr>
+              <w:rPr>
+                <w:highlight w:val="yellow"/>
+              </w:rPr>
             </w:pPr>
             <w:r>
+              <w:rPr>
+                <w:highlight w:val="yellow"/>
+              </w:rPr>
               <w:t>Harden Active Directory domain controllers</w:t>
+            </w:r>
+            <w:r>
+              <w:rPr>
+                <w:highlight w:val="yellow"/>
+              </w:rPr>
+              <w:t>.</w:t>
             </w:r>
           </w:p>
         </w:tc>
@@ -1088,31 +1180,268 @@
           <w:tcPr>
             <w:tcW w:w="3512" w:type="dxa"/>
           </w:tcPr>
-          <w:p/>
+          <w:p>
+            <w:pPr>
+              <w:rPr>
+                <w:highlight w:val="yellow"/>
+              </w:rPr>
+            </w:pPr>
+            <w:r>
+              <w:rPr>
+                <w:highlight w:val="yellow"/>
+              </w:rPr>
+              <w:t xml:space="preserve">An attacker prepared a USB with malicious content. This USB was mailed to the user with instructions to plug-in, etc. Without knowing what was </w:t>
+            </w:r>
+            <w:proofErr w:type="gramStart"/>
+            <w:r>
+              <w:rPr>
+                <w:highlight w:val="yellow"/>
+              </w:rPr>
+              <w:t>actually installed</w:t>
+            </w:r>
+            <w:proofErr w:type="gramEnd"/>
+            <w:r>
+              <w:rPr>
+                <w:highlight w:val="yellow"/>
+              </w:rPr>
+              <w:t xml:space="preserve"> in the USB,</w:t>
+            </w:r>
+            <w:r>
+              <w:rPr>
+                <w:highlight w:val="yellow"/>
+              </w:rPr>
+              <w:t xml:space="preserve"> </w:t>
+            </w:r>
+            <w:proofErr w:type="gramStart"/>
+            <w:r>
+              <w:rPr>
+                <w:highlight w:val="yellow"/>
+              </w:rPr>
+              <w:t>user</w:t>
+            </w:r>
+            <w:proofErr w:type="gramEnd"/>
+            <w:r>
+              <w:rPr>
+                <w:highlight w:val="yellow"/>
+              </w:rPr>
+              <w:t xml:space="preserve"> plugged the USB into the company’s network. The payload was then executed, and the attack started and was able to access the internal active directory using pass-the-hash attack, or golden ticket attack, or KDC attack.</w:t>
+            </w:r>
+          </w:p>
         </w:tc>
         <w:tc>
           <w:tcPr>
             <w:tcW w:w="1217" w:type="dxa"/>
           </w:tcPr>
-          <w:p/>
+          <w:p>
+            <w:pPr>
+              <w:rPr>
+                <w:highlight w:val="yellow"/>
+              </w:rPr>
+            </w:pPr>
+            <w:r>
+              <w:rPr>
+                <w:highlight w:val="yellow"/>
+              </w:rPr>
+              <w:t>Rare</w:t>
+            </w:r>
+          </w:p>
         </w:tc>
         <w:tc>
           <w:tcPr>
             <w:tcW w:w="898" w:type="dxa"/>
           </w:tcPr>
-          <w:p/>
+          <w:p>
+            <w:pPr>
+              <w:rPr>
+                <w:highlight w:val="yellow"/>
+              </w:rPr>
+            </w:pPr>
+            <w:r>
+              <w:rPr>
+                <w:highlight w:val="yellow"/>
+              </w:rPr>
+              <w:t>Major</w:t>
+            </w:r>
+          </w:p>
         </w:tc>
         <w:tc>
           <w:tcPr>
             <w:tcW w:w="1244" w:type="dxa"/>
           </w:tcPr>
-          <w:p/>
+          <w:p>
+            <w:pPr>
+              <w:rPr>
+                <w:highlight w:val="yellow"/>
+              </w:rPr>
+            </w:pPr>
+            <w:r>
+              <w:rPr>
+                <w:highlight w:val="yellow"/>
+              </w:rPr>
+              <w:t>Medium</w:t>
+            </w:r>
+          </w:p>
         </w:tc>
         <w:tc>
           <w:tcPr>
             <w:tcW w:w="4559" w:type="dxa"/>
           </w:tcPr>
-          <w:p/>
+          <w:p>
+            <w:pPr>
+              <w:pStyle w:val="ListParagraph"/>
+              <w:numPr>
+                <w:ilvl w:val="0"/>
+                <w:numId w:val="8"/>
+              </w:numPr>
+              <w:rPr>
+                <w:highlight w:val="yellow"/>
+              </w:rPr>
+            </w:pPr>
+            <w:r>
+              <w:rPr>
+                <w:highlight w:val="yellow"/>
+              </w:rPr>
+              <w:t>Security awareness training</w:t>
+            </w:r>
+            <w:r>
+              <w:rPr>
+                <w:highlight w:val="yellow"/>
+              </w:rPr>
+              <w:t>.</w:t>
+            </w:r>
+          </w:p>
+          <w:p>
+            <w:pPr>
+              <w:pStyle w:val="ListParagraph"/>
+              <w:numPr>
+                <w:ilvl w:val="0"/>
+                <w:numId w:val="8"/>
+              </w:numPr>
+              <w:rPr>
+                <w:highlight w:val="yellow"/>
+              </w:rPr>
+            </w:pPr>
+            <w:r>
+              <w:rPr>
+                <w:highlight w:val="yellow"/>
+              </w:rPr>
+              <w:t>Think before you plug in a device</w:t>
+            </w:r>
+            <w:r>
+              <w:rPr>
+                <w:highlight w:val="yellow"/>
+              </w:rPr>
+              <w:t>.</w:t>
+            </w:r>
+          </w:p>
+          <w:p>
+            <w:pPr>
+              <w:pStyle w:val="ListParagraph"/>
+              <w:numPr>
+                <w:ilvl w:val="0"/>
+                <w:numId w:val="8"/>
+              </w:numPr>
+              <w:rPr>
+                <w:highlight w:val="yellow"/>
+              </w:rPr>
+            </w:pPr>
+            <w:r>
+              <w:rPr>
+                <w:highlight w:val="yellow"/>
+              </w:rPr>
+              <w:t xml:space="preserve">Seek </w:t>
+            </w:r>
+            <w:proofErr w:type="spellStart"/>
+            <w:proofErr w:type="gramStart"/>
+            <w:r>
+              <w:rPr>
+                <w:highlight w:val="yellow"/>
+              </w:rPr>
+              <w:t>advise</w:t>
+            </w:r>
+            <w:proofErr w:type="spellEnd"/>
+            <w:proofErr w:type="gramEnd"/>
+            <w:r>
+              <w:rPr>
+                <w:highlight w:val="yellow"/>
+              </w:rPr>
+              <w:t xml:space="preserve"> from team members</w:t>
+            </w:r>
+            <w:r>
+              <w:rPr>
+                <w:highlight w:val="yellow"/>
+              </w:rPr>
+              <w:t xml:space="preserve"> if the action is safe</w:t>
+            </w:r>
+            <w:r>
+              <w:rPr>
+                <w:highlight w:val="yellow"/>
+              </w:rPr>
+              <w:t>.</w:t>
+            </w:r>
+          </w:p>
+          <w:p>
+            <w:pPr>
+              <w:pStyle w:val="ListParagraph"/>
+              <w:numPr>
+                <w:ilvl w:val="0"/>
+                <w:numId w:val="8"/>
+              </w:numPr>
+              <w:rPr>
+                <w:highlight w:val="yellow"/>
+              </w:rPr>
+            </w:pPr>
+            <w:r>
+              <w:rPr>
+                <w:highlight w:val="yellow"/>
+              </w:rPr>
+              <w:t xml:space="preserve">Install tools that can detect malicious </w:t>
+            </w:r>
+            <w:proofErr w:type="gramStart"/>
+            <w:r>
+              <w:rPr>
+                <w:highlight w:val="yellow"/>
+              </w:rPr>
+              <w:t>software</w:t>
+            </w:r>
+            <w:proofErr w:type="gramEnd"/>
+            <w:r>
+              <w:rPr>
+                <w:highlight w:val="yellow"/>
+              </w:rPr>
+              <w:t xml:space="preserve"> trying to read passwords from memory</w:t>
+            </w:r>
+            <w:r>
+              <w:rPr>
+                <w:highlight w:val="yellow"/>
+              </w:rPr>
+              <w:t>.</w:t>
+            </w:r>
+          </w:p>
+          <w:p>
+            <w:pPr>
+              <w:pStyle w:val="ListParagraph"/>
+              <w:numPr>
+                <w:ilvl w:val="0"/>
+                <w:numId w:val="8"/>
+              </w:numPr>
+              <w:rPr>
+                <w:highlight w:val="yellow"/>
+              </w:rPr>
+            </w:pPr>
+            <w:r>
+              <w:rPr>
+                <w:highlight w:val="yellow"/>
+              </w:rPr>
+              <w:t>Limit who can run admin tools</w:t>
+            </w:r>
+            <w:r>
+              <w:rPr>
+                <w:highlight w:val="yellow"/>
+              </w:rPr>
+              <w:t>.</w:t>
+            </w:r>
+          </w:p>
         </w:tc>
       </w:tr>
       <w:tr>
@@ -1120,31 +1449,174 @@
           <w:tcPr>
             <w:tcW w:w="3512" w:type="dxa"/>
           </w:tcPr>
-          <w:p/>
+          <w:p>
+            <w:pPr>
+              <w:rPr>
+                <w:highlight w:val="yellow"/>
+              </w:rPr>
+            </w:pPr>
+            <w:r>
+              <w:rPr>
+                <w:highlight w:val="yellow"/>
+              </w:rPr>
+              <w:t xml:space="preserve">An attacker pretended to be from IT department and had a phone call to the user. Then the user unintentionally provided the necessary credentials </w:t>
+            </w:r>
+            <w:r>
+              <w:rPr>
+                <w:highlight w:val="yellow"/>
+              </w:rPr>
+              <w:t>for</w:t>
+            </w:r>
+            <w:r>
+              <w:rPr>
+                <w:highlight w:val="yellow"/>
+              </w:rPr>
+              <w:t xml:space="preserve"> the attacker to access the VPN on the network. </w:t>
+            </w:r>
+            <w:r>
+              <w:rPr>
+                <w:highlight w:val="yellow"/>
+              </w:rPr>
+              <w:t>With this action, the attacker was able to access the internal active directory using KDC attack, golden ticket attack, and pass-the-hash attack.</w:t>
+            </w:r>
+          </w:p>
         </w:tc>
         <w:tc>
           <w:tcPr>
             <w:tcW w:w="1217" w:type="dxa"/>
           </w:tcPr>
-          <w:p/>
+          <w:p>
+            <w:pPr>
+              <w:rPr>
+                <w:highlight w:val="yellow"/>
+              </w:rPr>
+            </w:pPr>
+            <w:r>
+              <w:rPr>
+                <w:highlight w:val="yellow"/>
+              </w:rPr>
+              <w:t>Likely</w:t>
+            </w:r>
+          </w:p>
         </w:tc>
         <w:tc>
           <w:tcPr>
             <w:tcW w:w="898" w:type="dxa"/>
           </w:tcPr>
-          <w:p/>
+          <w:p>
+            <w:pPr>
+              <w:rPr>
+                <w:highlight w:val="yellow"/>
+              </w:rPr>
+            </w:pPr>
+            <w:r>
+              <w:rPr>
+                <w:highlight w:val="yellow"/>
+              </w:rPr>
+              <w:t>Major</w:t>
+            </w:r>
+          </w:p>
         </w:tc>
         <w:tc>
           <w:tcPr>
             <w:tcW w:w="1244" w:type="dxa"/>
           </w:tcPr>
-          <w:p/>
+          <w:p>
+            <w:pPr>
+              <w:rPr>
+                <w:highlight w:val="yellow"/>
+              </w:rPr>
+            </w:pPr>
+            <w:r>
+              <w:rPr>
+                <w:highlight w:val="yellow"/>
+              </w:rPr>
+              <w:t>High</w:t>
+            </w:r>
+          </w:p>
         </w:tc>
         <w:tc>
           <w:tcPr>
             <w:tcW w:w="4559" w:type="dxa"/>
           </w:tcPr>
-          <w:p/>
+          <w:p>
+            <w:pPr>
+              <w:pStyle w:val="ListParagraph"/>
+              <w:numPr>
+                <w:ilvl w:val="0"/>
+                <w:numId w:val="8"/>
+              </w:numPr>
+              <w:rPr>
+                <w:highlight w:val="yellow"/>
+              </w:rPr>
+            </w:pPr>
+            <w:r>
+              <w:rPr>
+                <w:highlight w:val="yellow"/>
+              </w:rPr>
+              <w:t>Security awareness training.</w:t>
+            </w:r>
+          </w:p>
+          <w:p>
+            <w:pPr>
+              <w:pStyle w:val="ListParagraph"/>
+              <w:numPr>
+                <w:ilvl w:val="0"/>
+                <w:numId w:val="8"/>
+              </w:numPr>
+              <w:rPr>
+                <w:highlight w:val="yellow"/>
+              </w:rPr>
+            </w:pPr>
+            <w:r>
+              <w:rPr>
+                <w:highlight w:val="yellow"/>
+              </w:rPr>
+              <w:t>Restrict user privileges on their workstation.</w:t>
+            </w:r>
+          </w:p>
+          <w:p>
+            <w:pPr>
+              <w:pStyle w:val="ListParagraph"/>
+              <w:numPr>
+                <w:ilvl w:val="0"/>
+                <w:numId w:val="8"/>
+              </w:numPr>
+              <w:rPr>
+                <w:highlight w:val="yellow"/>
+              </w:rPr>
+            </w:pPr>
+            <w:r>
+              <w:rPr>
+                <w:highlight w:val="yellow"/>
+              </w:rPr>
+              <w:t>Implement Multi-Factor Authentication (MFA) when accessing VPN.</w:t>
+            </w:r>
+          </w:p>
+          <w:p>
+            <w:pPr>
+              <w:pStyle w:val="ListParagraph"/>
+              <w:numPr>
+                <w:ilvl w:val="0"/>
+                <w:numId w:val="8"/>
+              </w:numPr>
+              <w:rPr>
+                <w:highlight w:val="yellow"/>
+              </w:rPr>
+            </w:pPr>
+            <w:r>
+              <w:rPr>
+                <w:highlight w:val="yellow"/>
+              </w:rPr>
+              <w:t>Choose a reputable VPN provider</w:t>
+            </w:r>
+            <w:r>
+              <w:rPr>
+                <w:highlight w:val="yellow"/>
+              </w:rPr>
+              <w:t xml:space="preserve"> that uses modern encryption standard.</w:t>
+            </w:r>
+          </w:p>
         </w:tc>
       </w:tr>
       <w:tr>
@@ -1183,8 +1655,11 @@
     <w:p/>
     <w:p/>
     <w:p/>
+    <w:p/>
+    <w:p/>
     <w:p>
       <w:r>
+        <w:lastRenderedPageBreak/>
         <w:t xml:space="preserve">Use the following reference guide to complete </w:t>
       </w:r>
       <w:r>

</xml_diff>